<commit_message>
stopped at section c
</commit_message>
<xml_diff>
--- a/files_from_moodle/CV-EX2-ANSWERS.docx
+++ b/files_from_moodle/CV-EX2-ANSWERS.docx
@@ -573,6 +573,15 @@
       <w:r>
         <w:t>.00000000e+00]</w:t>
       </w:r>
+    </w:p>
+    <w:p>
+      <w:pPr>
+        <w:pStyle w:val="ListParagraph"/>
+        <w:rPr>
+          <w:rFonts w:hint="cs"/>
+          <w:rtl/>
+        </w:rPr>
+      </w:pPr>
     </w:p>
     <w:p>
       <w:pPr>
@@ -941,8 +950,6 @@
         </w:rPr>
         <w:t xml:space="preserve"> </w:t>
       </w:r>
-      <w:bookmarkStart w:id="0" w:name="_GoBack"/>
-      <w:bookmarkEnd w:id="0"/>
     </w:p>
     <w:p>
       <w:pPr>
@@ -994,7 +1001,18 @@
         <w:pStyle w:val="ListParagraph"/>
       </w:pPr>
       <w:r>
-        <w:t xml:space="preserve">For n= 30 and w = </w:t>
+        <w:lastRenderedPageBreak/>
+        <w:t xml:space="preserve">For n= </w:t>
+      </w:r>
+      <w:r>
+        <w:rPr>
+          <w:rFonts w:hint="cs"/>
+          <w:rtl/>
+        </w:rPr>
+        <w:t>4</w:t>
+      </w:r>
+      <w:r>
+        <w:t xml:space="preserve"> and w = </w:t>
       </w:r>
       <w:proofErr w:type="gramStart"/>
       <w:r>
@@ -1002,16 +1020,42 @@
       </w:r>
       <w:proofErr w:type="gramEnd"/>
       <w:r>
-        <w:t xml:space="preserve"> p= 0.9 we get k = 1858.86~1859</w:t>
-      </w:r>
-    </w:p>
-    <w:p>
-      <w:pPr>
-        <w:pStyle w:val="ListParagraph"/>
-      </w:pPr>
-      <w:r>
-        <w:lastRenderedPageBreak/>
-        <w:t xml:space="preserve">For n= 30 and w = </w:t>
+        <w:t xml:space="preserve"> p= 0.9 we get k </w:t>
+      </w:r>
+      <w:r>
+        <w:rPr>
+          <w:rFonts w:hint="cs"/>
+          <w:rtl/>
+        </w:rPr>
+        <w:t>~</w:t>
+      </w:r>
+      <w:r>
+        <w:t xml:space="preserve"> </w:t>
+      </w:r>
+      <w:r>
+        <w:rPr>
+          <w:rFonts w:hint="cs"/>
+          <w:rtl/>
+        </w:rPr>
+        <w:t>5</w:t>
+      </w:r>
+    </w:p>
+    <w:p>
+      <w:pPr>
+        <w:pStyle w:val="ListParagraph"/>
+      </w:pPr>
+      <w:r>
+        <w:t xml:space="preserve">For n= </w:t>
+      </w:r>
+      <w:r>
+        <w:rPr>
+          <w:rFonts w:hint="cs"/>
+          <w:rtl/>
+        </w:rPr>
+        <w:t>4</w:t>
+      </w:r>
+      <w:r>
+        <w:t xml:space="preserve"> and w = </w:t>
       </w:r>
       <w:proofErr w:type="gramStart"/>
       <w:r>
@@ -1025,10 +1069,24 @@
         <w:t>99</w:t>
       </w:r>
       <w:r>
-        <w:t xml:space="preserve"> we get k = </w:t>
-      </w:r>
-      <w:r>
-        <w:t>3717.72~3717</w:t>
+        <w:t xml:space="preserve"> we get k </w:t>
+      </w:r>
+      <w:r>
+        <w:rPr>
+          <w:rFonts w:hint="cs"/>
+          <w:rtl/>
+        </w:rPr>
+        <w:t>~</w:t>
+      </w:r>
+      <w:r>
+        <w:t xml:space="preserve"> </w:t>
+      </w:r>
+      <w:r>
+        <w:rPr>
+          <w:rFonts w:hint="cs"/>
+          <w:rtl/>
+        </w:rPr>
+        <w:t>9</w:t>
       </w:r>
     </w:p>
     <w:p>
@@ -1044,13 +1102,33 @@
       </w:r>
       <w:proofErr w:type="gramEnd"/>
       <w:r>
-        <w:t xml:space="preserve"> cover all possibilities for say m data points while in each iteration we </w:t>
+        <w:t xml:space="preserve"> cover all possibilities for say </w:t>
+      </w:r>
+      <w:r>
+        <w:rPr>
+          <w:rFonts w:hint="cs"/>
+          <w:rtl/>
+        </w:rPr>
+        <w:t>30</w:t>
+      </w:r>
+      <w:r>
+        <w:t xml:space="preserve"> data points while in each iteration we </w:t>
       </w:r>
       <w:r>
         <w:t>choose</w:t>
       </w:r>
       <w:r>
-        <w:t xml:space="preserve"> 30 points</w:t>
+        <w:t xml:space="preserve"> </w:t>
+      </w:r>
+      <w:r>
+        <w:rPr>
+          <w:rFonts w:hint="cs"/>
+          <w:rtl/>
+        </w:rPr>
+        <w:t>4</w:t>
+      </w:r>
+      <w:r>
+        <w:t xml:space="preserve"> points</w:t>
       </w:r>
       <w:r>
         <w:t xml:space="preserve"> we use “m choose 30”: </w:t>
@@ -1081,7 +1159,7 @@
                   <w:rPr>
                     <w:rFonts w:ascii="Cambria Math" w:hAnsi="Cambria Math"/>
                   </w:rPr>
-                  <m:t>m</m:t>
+                  <m:t>30</m:t>
                 </m:r>
               </m:num>
               <m:den>
@@ -1089,17 +1167,32 @@
                   <w:rPr>
                     <w:rFonts w:ascii="Cambria Math" w:hAnsi="Cambria Math"/>
                   </w:rPr>
-                  <m:t>30</m:t>
+                  <m:t>4</m:t>
                 </m:r>
               </m:den>
             </m:f>
           </m:e>
         </m:d>
+        <m:r>
+          <w:rPr>
+            <w:rFonts w:ascii="Cambria Math" w:hAnsi="Cambria Math"/>
+          </w:rPr>
+          <m:t>=27405</m:t>
+        </m:r>
       </m:oMath>
     </w:p>
     <w:p>
       <w:pPr>
         <w:pStyle w:val="ListParagraph"/>
+      </w:pPr>
+    </w:p>
+    <w:p>
+      <w:pPr>
+        <w:pStyle w:val="ListParagraph"/>
+        <w:numPr>
+          <w:ilvl w:val="0"/>
+          <w:numId w:val="1"/>
+        </w:numPr>
         <w:rPr>
           <w:rFonts w:eastAsiaTheme="minorEastAsia"/>
         </w:rPr>
@@ -1110,68 +1203,158 @@
         </w:rPr>
         <w:t>Received best H:</w:t>
       </w:r>
-    </w:p>
-    <w:p>
-      <w:pPr>
-        <w:pStyle w:val="ListParagraph"/>
-      </w:pPr>
-      <w:r>
-        <w:t xml:space="preserve"> </w:t>
-      </w:r>
-      <w:r>
-        <w:t>[-3.21938554e-02 -5.88287581e-</w:t>
+      <w:r>
+        <w:rPr>
+          <w:rFonts w:eastAsiaTheme="minorEastAsia"/>
+          <w:rtl/>
+        </w:rPr>
+        <w:tab/>
+      </w:r>
+    </w:p>
+    <w:p>
+      <w:pPr>
+        <w:pStyle w:val="ListParagraph"/>
+      </w:pPr>
+      <w:r>
+        <w:t xml:space="preserve"> [ 1.40758885e+</w:t>
       </w:r>
       <w:proofErr w:type="gramStart"/>
       <w:r>
-        <w:t>02  1</w:t>
+        <w:t>00  2</w:t>
       </w:r>
       <w:proofErr w:type="gramEnd"/>
       <w:r>
-        <w:t>.02051639e+02]</w:t>
-      </w:r>
-    </w:p>
-    <w:p>
-      <w:pPr>
-        <w:pStyle w:val="ListParagraph"/>
-      </w:pPr>
-      <w:r>
-        <w:t xml:space="preserve"> [-3.95818251e-</w:t>
+        <w:t>.52105630e-01 -1.27402138e+03]</w:t>
+      </w:r>
+    </w:p>
+    <w:p>
+      <w:pPr>
+        <w:pStyle w:val="ListParagraph"/>
+      </w:pPr>
+      <w:r>
+        <w:t xml:space="preserve"> [-1.14219346e-</w:t>
       </w:r>
       <w:proofErr w:type="gramStart"/>
       <w:r>
-        <w:t>01  4</w:t>
+        <w:t>01  1</w:t>
       </w:r>
       <w:proofErr w:type="gramEnd"/>
       <w:r>
-        <w:t>.47497305e-02  4.82946288e+02]</w:t>
-      </w:r>
-    </w:p>
-    <w:p>
-      <w:pPr>
-        <w:pStyle w:val="ListParagraph"/>
-      </w:pPr>
-      <w:r>
-        <w:t xml:space="preserve"> [-6.30013633e-04 -</w:t>
-      </w:r>
-      <w:r>
-        <w:t>2.49197318e-</w:t>
+        <w:t>.51415480e+00  1.98605308e+01]</w:t>
+      </w:r>
+    </w:p>
+    <w:p>
+      <w:pPr>
+        <w:pStyle w:val="ListParagraph"/>
+      </w:pPr>
+      <w:r>
+        <w:t xml:space="preserve"> [ 2.26128168e-</w:t>
       </w:r>
       <w:proofErr w:type="gramStart"/>
       <w:r>
-        <w:t>04  1</w:t>
+        <w:t>04  3</w:t>
       </w:r>
       <w:proofErr w:type="gramEnd"/>
       <w:r>
-        <w:t>.00000000e+00]</w:t>
-      </w:r>
-    </w:p>
-    <w:p>
-      <w:pPr>
-        <w:pStyle w:val="ListParagraph"/>
-      </w:pPr>
+        <w:t>.09585640e-04  1.00000000e+00]</w:t>
+      </w:r>
+    </w:p>
+    <w:p>
+      <w:pPr>
+        <w:pStyle w:val="ListParagraph"/>
+      </w:pPr>
+    </w:p>
+    <w:p>
+      <w:pPr>
+        <w:pStyle w:val="ListParagraph"/>
+      </w:pPr>
+      <w:proofErr w:type="spellStart"/>
+      <w:r>
+        <w:t>Homography</w:t>
+      </w:r>
+      <w:proofErr w:type="spellEnd"/>
+      <w:r>
+        <w:t xml:space="preserve"> image obtained with </w:t>
+      </w:r>
+      <w:r>
+        <w:rPr>
+          <w:rFonts w:hint="cs"/>
+        </w:rPr>
+        <w:t>RANSAC</w:t>
+      </w:r>
+      <w:r>
+        <w:t xml:space="preserve"> for n = 10:</w:t>
+      </w:r>
+    </w:p>
+    <w:p>
+      <w:pPr>
+        <w:pStyle w:val="ListParagraph"/>
+      </w:pPr>
+      <w:r>
+        <w:rPr>
+          <w:noProof/>
+        </w:rPr>
+        <w:drawing>
+          <wp:inline distT="0" distB="0" distL="0" distR="0" wp14:anchorId="0C0B0D14" wp14:editId="1045F7DB">
+            <wp:extent cx="5943600" cy="4312285"/>
+            <wp:effectExtent l="0" t="0" r="0" b="0"/>
+            <wp:docPr id="6" name="Picture 6"/>
+            <wp:cNvGraphicFramePr>
+              <a:graphicFrameLocks xmlns:a="http://schemas.openxmlformats.org/drawingml/2006/main" noChangeAspect="1"/>
+            </wp:cNvGraphicFramePr>
+            <a:graphic xmlns:a="http://schemas.openxmlformats.org/drawingml/2006/main">
+              <a:graphicData uri="http://schemas.openxmlformats.org/drawingml/2006/picture">
+                <pic:pic xmlns:pic="http://schemas.openxmlformats.org/drawingml/2006/picture">
+                  <pic:nvPicPr>
+                    <pic:cNvPr id="1" name=""/>
+                    <pic:cNvPicPr/>
+                  </pic:nvPicPr>
+                  <pic:blipFill>
+                    <a:blip r:embed="rId11"/>
+                    <a:stretch>
+                      <a:fillRect/>
+                    </a:stretch>
+                  </pic:blipFill>
+                  <pic:spPr>
+                    <a:xfrm>
+                      <a:off x="0" y="0"/>
+                      <a:ext cx="5943600" cy="4312285"/>
+                    </a:xfrm>
+                    <a:prstGeom prst="rect">
+                      <a:avLst/>
+                    </a:prstGeom>
+                  </pic:spPr>
+                </pic:pic>
+              </a:graphicData>
+            </a:graphic>
+          </wp:inline>
+        </w:drawing>
+      </w:r>
+    </w:p>
+    <w:p>
+      <w:pPr>
+        <w:pStyle w:val="ListParagraph"/>
+      </w:pPr>
+    </w:p>
+    <w:p>
+      <w:pPr>
+        <w:pStyle w:val="ListParagraph"/>
+        <w:rPr>
+          <w:rFonts w:hint="cs"/>
+          <w:rtl/>
+        </w:rPr>
+      </w:pPr>
+      <w:r>
+        <w:t xml:space="preserve">We can notice that in comparison to the computation with outliers </w:t>
+      </w:r>
+      <w:r>
+        <w:t>without implementing RANSAC (6) we got a significantly improved result seeing as the outliers we mostly neglected while calculating H_RANSAC and therefore our result is much similar to  the naïve forward mapping seen in 4.</w:t>
+      </w:r>
+      <w:bookmarkStart w:id="0" w:name="_GoBack"/>
+      <w:bookmarkEnd w:id="0"/>
     </w:p>
     <w:sectPr>
-      <w:headerReference w:type="default" r:id="rId11"/>
+      <w:headerReference w:type="default" r:id="rId12"/>
       <w:pgSz w:w="12240" w:h="15840"/>
       <w:pgMar w:top="1440" w:right="1440" w:bottom="1440" w:left="1440" w:header="720" w:footer="720" w:gutter="0"/>
       <w:cols w:space="720"/>

</xml_diff>